<commit_message>
some changes to the format
</commit_message>
<xml_diff>
--- a/SQL_MiniProject_Qamar.docx
+++ b/SQL_MiniProject_Qamar.docx
@@ -310,16 +310,7 @@
           <w:sz w:val="18"/>
           <w:szCs w:val="18"/>
         </w:rPr>
-        <w:t>, City, PostalCode, Countr</w:t>
-      </w:r>
-      <w:r>
-        <w:rPr>
-          <w:rFonts w:ascii="Menlo" w:hAnsi="Menlo" w:cs="Menlo"/>
-          <w:color w:val="212121"/>
-          <w:sz w:val="18"/>
-          <w:szCs w:val="18"/>
-        </w:rPr>
-        <w:t>y</w:t>
+        <w:t>, City, PostalCode, Country</w:t>
       </w:r>
       <w:r>
         <w:rPr>
@@ -519,16 +510,7 @@
           <w:sz w:val="18"/>
           <w:szCs w:val="18"/>
         </w:rPr>
-        <w:t>'London'</w:t>
-      </w:r>
-      <w:r>
-        <w:rPr>
-          <w:rFonts w:ascii="Menlo" w:hAnsi="Menlo" w:cs="Menlo"/>
-          <w:color w:val="A31515"/>
-          <w:sz w:val="18"/>
-          <w:szCs w:val="18"/>
-        </w:rPr>
-        <w:t>;</w:t>
+        <w:t>'London';</w:t>
       </w:r>
     </w:p>
     <w:p>
@@ -666,6 +648,24 @@
         <w:ind w:left="360"/>
       </w:pPr>
     </w:p>
+    <w:p>
+      <w:pPr>
+        <w:pStyle w:val="ListParagraph"/>
+        <w:ind w:left="360"/>
+      </w:pPr>
+    </w:p>
+    <w:p>
+      <w:pPr>
+        <w:pStyle w:val="ListParagraph"/>
+        <w:ind w:left="360"/>
+      </w:pPr>
+    </w:p>
+    <w:p>
+      <w:pPr>
+        <w:pStyle w:val="ListParagraph"/>
+        <w:ind w:left="360"/>
+      </w:pPr>
+    </w:p>
     <w:p/>
     <w:p>
       <w:pPr>
@@ -833,76 +833,19 @@
       <w:r>
         <w:rPr>
           <w:rFonts w:ascii="Menlo" w:hAnsi="Menlo" w:cs="Menlo"/>
-          <w:color w:val="212121"/>
-          <w:sz w:val="18"/>
-          <w:szCs w:val="18"/>
-        </w:rPr>
-        <w:t xml:space="preserve">QuantityPerUnit </w:t>
-      </w:r>
-      <w:r>
-        <w:rPr>
-          <w:rFonts w:ascii="Menlo" w:hAnsi="Menlo" w:cs="Menlo"/>
-          <w:color w:val="0000FF"/>
-          <w:sz w:val="18"/>
-          <w:szCs w:val="18"/>
-        </w:rPr>
-        <w:t>LIKE</w:t>
-      </w:r>
-      <w:r>
-        <w:rPr>
-          <w:rFonts w:ascii="Menlo" w:hAnsi="Menlo" w:cs="Menlo"/>
-          <w:color w:val="212121"/>
-          <w:sz w:val="18"/>
-          <w:szCs w:val="18"/>
-        </w:rPr>
-        <w:t xml:space="preserve"> </w:t>
-      </w:r>
-      <w:r>
-        <w:rPr>
-          <w:rFonts w:ascii="Menlo" w:hAnsi="Menlo" w:cs="Menlo"/>
-          <w:color w:val="A31515"/>
-          <w:sz w:val="18"/>
-          <w:szCs w:val="18"/>
-        </w:rPr>
-        <w:t>'%bottles%'</w:t>
-      </w:r>
-      <w:r>
-        <w:rPr>
-          <w:rFonts w:ascii="Menlo" w:hAnsi="Menlo" w:cs="Menlo"/>
-          <w:color w:val="A31515"/>
-          <w:sz w:val="18"/>
-          <w:szCs w:val="18"/>
-        </w:rPr>
-        <w:t>;</w:t>
-      </w:r>
-    </w:p>
-    <w:p>
-      <w:pPr>
-        <w:shd w:val="clear" w:color="auto" w:fill="FFFFFE"/>
-        <w:spacing w:line="270" w:lineRule="atLeast"/>
-        <w:rPr>
-          <w:rFonts w:ascii="Menlo" w:hAnsi="Menlo" w:cs="Menlo"/>
-          <w:color w:val="212121"/>
-          <w:sz w:val="18"/>
-          <w:szCs w:val="18"/>
-        </w:rPr>
-      </w:pPr>
-      <w:r>
-        <w:rPr>
-          <w:rFonts w:ascii="Menlo" w:hAnsi="Menlo" w:cs="Menlo"/>
           <w:noProof/>
           <w:color w:val="212121"/>
           <w:sz w:val="18"/>
           <w:szCs w:val="18"/>
         </w:rPr>
         <w:drawing>
-          <wp:anchor distT="0" distB="0" distL="114300" distR="114300" simplePos="0" relativeHeight="251658240" behindDoc="1" locked="0" layoutInCell="1" allowOverlap="1" wp14:anchorId="3515F336" wp14:editId="56089031">
+          <wp:anchor distT="0" distB="0" distL="114300" distR="114300" simplePos="0" relativeHeight="251658240" behindDoc="1" locked="0" layoutInCell="1" allowOverlap="1" wp14:anchorId="3515F336" wp14:editId="2316C322">
             <wp:simplePos x="0" y="0"/>
             <wp:positionH relativeFrom="column">
               <wp:posOffset>0</wp:posOffset>
             </wp:positionH>
             <wp:positionV relativeFrom="paragraph">
-              <wp:posOffset>-5715</wp:posOffset>
+              <wp:posOffset>264589</wp:posOffset>
             </wp:positionV>
             <wp:extent cx="6637655" cy="2903220"/>
             <wp:effectExtent l="0" t="0" r="4445" b="5080"/>
@@ -960,6 +903,63 @@
         </w:drawing>
       </w:r>
       <w:r>
+        <w:rPr>
+          <w:rFonts w:ascii="Menlo" w:hAnsi="Menlo" w:cs="Menlo"/>
+          <w:color w:val="212121"/>
+          <w:sz w:val="18"/>
+          <w:szCs w:val="18"/>
+        </w:rPr>
+        <w:t xml:space="preserve">QuantityPerUnit </w:t>
+      </w:r>
+      <w:r>
+        <w:rPr>
+          <w:rFonts w:ascii="Menlo" w:hAnsi="Menlo" w:cs="Menlo"/>
+          <w:color w:val="0000FF"/>
+          <w:sz w:val="18"/>
+          <w:szCs w:val="18"/>
+        </w:rPr>
+        <w:t>LIKE</w:t>
+      </w:r>
+      <w:r>
+        <w:rPr>
+          <w:rFonts w:ascii="Menlo" w:hAnsi="Menlo" w:cs="Menlo"/>
+          <w:color w:val="212121"/>
+          <w:sz w:val="18"/>
+          <w:szCs w:val="18"/>
+        </w:rPr>
+        <w:t xml:space="preserve"> </w:t>
+      </w:r>
+      <w:r>
+        <w:rPr>
+          <w:rFonts w:ascii="Menlo" w:hAnsi="Menlo" w:cs="Menlo"/>
+          <w:color w:val="A31515"/>
+          <w:sz w:val="18"/>
+          <w:szCs w:val="18"/>
+        </w:rPr>
+        <w:t>'%bottles%'</w:t>
+      </w:r>
+      <w:r>
+        <w:rPr>
+          <w:rFonts w:ascii="Menlo" w:hAnsi="Menlo" w:cs="Menlo"/>
+          <w:color w:val="A31515"/>
+          <w:sz w:val="18"/>
+          <w:szCs w:val="18"/>
+        </w:rPr>
+        <w:t>;</w:t>
+      </w:r>
+    </w:p>
+    <w:p>
+      <w:pPr>
+        <w:shd w:val="clear" w:color="auto" w:fill="FFFFFE"/>
+        <w:spacing w:line="270" w:lineRule="atLeast"/>
+        <w:rPr>
+          <w:rFonts w:ascii="Menlo" w:hAnsi="Menlo" w:cs="Menlo"/>
+          <w:color w:val="212121"/>
+          <w:sz w:val="18"/>
+          <w:szCs w:val="18"/>
+        </w:rPr>
+      </w:pPr>
+      <w:r>
         <w:tab/>
       </w:r>
     </w:p>
@@ -1318,8 +1318,6 @@
           </wp:inline>
         </w:drawing>
       </w:r>
-      <w:bookmarkStart w:id="0" w:name="_GoBack"/>
-      <w:bookmarkEnd w:id="0"/>
     </w:p>
     <w:p>
       <w:pPr>
@@ -2123,6 +2121,22 @@
     </w:p>
     <w:p>
       <w:pPr>
+        <w:pStyle w:val="ListParagraph"/>
+        <w:shd w:val="clear" w:color="auto" w:fill="FFFFFE"/>
+        <w:spacing w:line="270" w:lineRule="atLeast"/>
+        <w:ind w:left="1080" w:firstLine="360"/>
+        <w:rPr>
+          <w:rFonts w:ascii="Menlo" w:hAnsi="Menlo" w:cs="Menlo"/>
+          <w:color w:val="212121"/>
+          <w:sz w:val="18"/>
+          <w:szCs w:val="18"/>
+        </w:rPr>
+      </w:pPr>
+      <w:bookmarkStart w:id="0" w:name="_GoBack"/>
+      <w:bookmarkEnd w:id="0"/>
+    </w:p>
+    <w:p>
+      <w:pPr>
         <w:shd w:val="clear" w:color="auto" w:fill="FFFFFE"/>
         <w:spacing w:line="270" w:lineRule="atLeast"/>
         <w:rPr>
@@ -2208,6 +2222,7 @@
         </w:numPr>
       </w:pPr>
       <w:r>
+        <w:lastRenderedPageBreak/>
         <w:t>List Sales Totals for all Sales Regions</w:t>
       </w:r>
       <w:r>
@@ -3776,6 +3791,18 @@
     <w:p>
       <w:pPr>
         <w:pStyle w:val="ListParagraph"/>
+        <w:ind w:left="360"/>
+      </w:pPr>
+    </w:p>
+    <w:p>
+      <w:pPr>
+        <w:pStyle w:val="ListParagraph"/>
+        <w:ind w:left="360"/>
+      </w:pPr>
+    </w:p>
+    <w:p>
+      <w:pPr>
+        <w:pStyle w:val="ListParagraph"/>
         <w:numPr>
           <w:ilvl w:val="1"/>
           <w:numId w:val="4"/>
@@ -6934,6 +6961,7 @@
     </w:p>
     <w:p>
       <w:r>
+        <w:lastRenderedPageBreak/>
         <w:t xml:space="preserve">             </w:t>
       </w:r>
       <w:r>
@@ -8395,6 +8423,9 @@
     </w:pPr>
     <w:r>
       <w:t>SQL Practical Exercise</w:t>
+    </w:r>
+    <w:r>
+      <w:t xml:space="preserve"> - Qamar</w:t>
     </w:r>
   </w:p>
 </w:hdr>
@@ -9340,6 +9371,7 @@
     <w:lsdException w:name="HTML Sample" w:semiHidden="1" w:unhideWhenUsed="1"/>
     <w:lsdException w:name="HTML Typewriter" w:semiHidden="1" w:unhideWhenUsed="1"/>
     <w:lsdException w:name="HTML Variable" w:semiHidden="1" w:unhideWhenUsed="1"/>
+    <w:lsdException w:name="Normal Table" w:semiHidden="1" w:unhideWhenUsed="1"/>
     <w:lsdException w:name="annotation subject" w:semiHidden="1" w:unhideWhenUsed="1"/>
     <w:lsdException w:name="No List" w:semiHidden="1" w:unhideWhenUsed="1"/>
     <w:lsdException w:name="Outline List 1" w:semiHidden="1" w:unhideWhenUsed="1"/>
@@ -9386,8 +9418,10 @@
     <w:lsdException w:name="Table Subtle 2" w:semiHidden="1" w:unhideWhenUsed="1"/>
     <w:lsdException w:name="Table Web 1" w:semiHidden="1" w:unhideWhenUsed="1"/>
     <w:lsdException w:name="Table Web 2" w:semiHidden="1" w:unhideWhenUsed="1"/>
+    <w:lsdException w:name="Table Web 3" w:semiHidden="1" w:unhideWhenUsed="1"/>
     <w:lsdException w:name="Balloon Text" w:semiHidden="1" w:unhideWhenUsed="1"/>
     <w:lsdException w:name="Table Grid" w:uiPriority="59"/>
+    <w:lsdException w:name="Table Theme" w:semiHidden="1" w:unhideWhenUsed="1"/>
     <w:lsdException w:name="Placeholder Text" w:semiHidden="1"/>
     <w:lsdException w:name="No Spacing" w:uiPriority="1" w:qFormat="1"/>
     <w:lsdException w:name="Light Shading" w:uiPriority="60"/>
@@ -12075,15 +12109,6 @@
 </file>
 
 <file path=customXml/item1.xml><?xml version="1.0" encoding="utf-8"?>
-<?mso-contentType ?>
-<FormTemplates xmlns="http://schemas.microsoft.com/sharepoint/v3/contenttype/forms">
-  <Display>DocumentLibraryForm</Display>
-  <Edit>DocumentLibraryForm</Edit>
-  <New>DocumentLibraryForm</New>
-</FormTemplates>
-</file>
-
-<file path=customXml/item2.xml><?xml version="1.0" encoding="utf-8"?>
 <ct:contentTypeSchema xmlns:ct="http://schemas.microsoft.com/office/2006/metadata/contentType" xmlns:ma="http://schemas.microsoft.com/office/2006/metadata/properties/metaAttributes" ct:_="" ma:_="" ma:contentTypeName="Document" ma:contentTypeID="0x0101005EB9DAFD5A3BE841A8C512EE543EFD13" ma:contentTypeVersion="8" ma:contentTypeDescription="Create a new document." ma:contentTypeScope="" ma:versionID="70e8f4199f0db92d87ea986d4c50489b">
   <xsd:schema xmlns:xsd="http://www.w3.org/2001/XMLSchema" xmlns:xs="http://www.w3.org/2001/XMLSchema" xmlns:p="http://schemas.microsoft.com/office/2006/metadata/properties" xmlns:ns2="6292cffe-a264-48cd-a2c8-65350280a8ba" targetNamespace="http://schemas.microsoft.com/office/2006/metadata/properties" ma:root="true" ma:fieldsID="82470e0cdbb91cd7b8523ee8c50571e2" ns2:_="">
     <xsd:import namespace="6292cffe-a264-48cd-a2c8-65350280a8ba"/>
@@ -12253,6 +12278,15 @@
 </ct:contentTypeSchema>
 </file>
 
+<file path=customXml/item2.xml><?xml version="1.0" encoding="utf-8"?>
+<?mso-contentType ?>
+<FormTemplates xmlns="http://schemas.microsoft.com/sharepoint/v3/contenttype/forms">
+  <Display>DocumentLibraryForm</Display>
+  <Edit>DocumentLibraryForm</Edit>
+  <New>DocumentLibraryForm</New>
+</FormTemplates>
+</file>
+
 <file path=customXml/item3.xml><?xml version="1.0" encoding="utf-8"?>
 <p:properties xmlns:p="http://schemas.microsoft.com/office/2006/metadata/properties" xmlns:xsi="http://www.w3.org/2001/XMLSchema-instance" xmlns:pc="http://schemas.microsoft.com/office/infopath/2007/PartnerControls">
   <documentManagement/>
@@ -12260,14 +12294,6 @@
 </file>
 
 <file path=customXml/itemProps1.xml><?xml version="1.0" encoding="utf-8"?>
-<ds:datastoreItem xmlns:ds="http://schemas.openxmlformats.org/officeDocument/2006/customXml" ds:itemID="{54FEBB96-F109-4536-88EB-9E12587BFB78}">
-  <ds:schemaRefs>
-    <ds:schemaRef ds:uri="http://schemas.microsoft.com/sharepoint/v3/contenttype/forms"/>
-  </ds:schemaRefs>
-</ds:datastoreItem>
-</file>
-
-<file path=customXml/itemProps2.xml><?xml version="1.0" encoding="utf-8"?>
 <ds:datastoreItem xmlns:ds="http://schemas.openxmlformats.org/officeDocument/2006/customXml" ds:itemID="{43B04DA1-623C-46A4-9EDC-A5AF128D941D}">
   <ds:schemaRefs>
     <ds:schemaRef ds:uri="http://schemas.microsoft.com/office/2006/metadata/contentType"/>
@@ -12285,6 +12311,14 @@
 </ds:datastoreItem>
 </file>
 
+<file path=customXml/itemProps2.xml><?xml version="1.0" encoding="utf-8"?>
+<ds:datastoreItem xmlns:ds="http://schemas.openxmlformats.org/officeDocument/2006/customXml" ds:itemID="{54FEBB96-F109-4536-88EB-9E12587BFB78}">
+  <ds:schemaRefs>
+    <ds:schemaRef ds:uri="http://schemas.microsoft.com/sharepoint/v3/contenttype/forms"/>
+  </ds:schemaRefs>
+</ds:datastoreItem>
+</file>
+
 <file path=customXml/itemProps3.xml><?xml version="1.0" encoding="utf-8"?>
 <ds:datastoreItem xmlns:ds="http://schemas.openxmlformats.org/officeDocument/2006/customXml" ds:itemID="{590312E4-A997-4AEB-AF2C-87139333B398}">
   <ds:schemaRefs>

</xml_diff>